<commit_message>
Régi feladatok javítása, pontosítása
</commit_message>
<xml_diff>
--- a/Programozás I gyakorló.docx
+++ b/Programozás I gyakorló.docx
@@ -1009,28 +1009,58 @@
           <w:sz w:val="26"/>
           <w:szCs w:val="26"/>
         </w:rPr>
-        <w:t xml:space="preserve"> Ha az adott szöveg egy egész szám, akkor legyen belőle </w:t>
-      </w:r>
-      <w:r>
-        <w:rPr>
-          <w:sz w:val="26"/>
-          <w:szCs w:val="26"/>
-        </w:rPr>
-        <w:t xml:space="preserve">az </w:t>
-      </w:r>
-      <w:r>
-        <w:rPr>
-          <w:sz w:val="26"/>
-          <w:szCs w:val="26"/>
-        </w:rPr>
-        <w:t>a</w:t>
-      </w:r>
-      <w:r>
-        <w:rPr>
-          <w:sz w:val="26"/>
-          <w:szCs w:val="26"/>
-        </w:rPr>
-        <w:t xml:space="preserve"> szám. Figyelj arra, hogy akár 15 jegyű egészeket is kellhet eltárolni! Amelyik szöveg nem esik bele egyik </w:t>
+        <w:t xml:space="preserve"> Ha az adott szöveg egy egész szám, akkor </w:t>
+      </w:r>
+      <w:proofErr w:type="spellStart"/>
+      <w:r>
+        <w:rPr>
+          <w:sz w:val="26"/>
+          <w:szCs w:val="26"/>
+        </w:rPr>
+        <w:t>alakítsd</w:t>
+      </w:r>
+      <w:proofErr w:type="spellEnd"/>
+      <w:r>
+        <w:rPr>
+          <w:sz w:val="26"/>
+          <w:szCs w:val="26"/>
+        </w:rPr>
+        <w:t xml:space="preserve"> </w:t>
+      </w:r>
+      <w:r>
+        <w:rPr>
+          <w:sz w:val="26"/>
+          <w:szCs w:val="26"/>
+        </w:rPr>
+        <w:t xml:space="preserve">át </w:t>
+      </w:r>
+      <w:r>
+        <w:rPr>
+          <w:sz w:val="26"/>
+          <w:szCs w:val="26"/>
+        </w:rPr>
+        <w:t>azzá a számmá</w:t>
+      </w:r>
+      <w:r>
+        <w:rPr>
+          <w:sz w:val="26"/>
+          <w:szCs w:val="26"/>
+        </w:rPr>
+        <w:t>. Figyelj arra, hogy akár 1</w:t>
+      </w:r>
+      <w:r>
+        <w:rPr>
+          <w:sz w:val="26"/>
+          <w:szCs w:val="26"/>
+        </w:rPr>
+        <w:t>6</w:t>
+      </w:r>
+      <w:r>
+        <w:rPr>
+          <w:sz w:val="26"/>
+          <w:szCs w:val="26"/>
+        </w:rPr>
+        <w:t xml:space="preserve"> jegyű egészeket is kellhet eltárolni! Amelyik szöveg nem esik bele egyik </w:t>
       </w:r>
       <w:proofErr w:type="gramStart"/>
       <w:r>
@@ -1513,35 +1543,7 @@
           <w:sz w:val="26"/>
           <w:szCs w:val="26"/>
         </w:rPr>
-        <w:t>án</w:t>
-      </w:r>
-      <w:r>
-        <w:rPr>
-          <w:sz w:val="26"/>
-          <w:szCs w:val="26"/>
-        </w:rPr>
-        <w:t>a</w:t>
-      </w:r>
-      <w:r>
-        <w:rPr>
-          <w:sz w:val="26"/>
-          <w:szCs w:val="26"/>
-        </w:rPr>
-        <w:t>k csak a</w:t>
-      </w:r>
-      <w:r>
-        <w:rPr>
-          <w:sz w:val="26"/>
-          <w:szCs w:val="26"/>
-        </w:rPr>
-        <w:t xml:space="preserve"> páros elemei szerepelnek</w:t>
-      </w:r>
-      <w:r>
-        <w:rPr>
-          <w:sz w:val="26"/>
-          <w:szCs w:val="26"/>
-        </w:rPr>
-        <w:t>, melyeket ezután megdupláztál</w:t>
+        <w:t>a páros elemei szerepelnek megduplázva</w:t>
       </w:r>
       <w:r>
         <w:rPr>
@@ -1693,16 +1695,7 @@
           <w:sz w:val="26"/>
           <w:szCs w:val="26"/>
         </w:rPr>
-        <w:t xml:space="preserve"> duplázott páros számokat tartalmazó</w:t>
-      </w:r>
-      <w:r>
-        <w:rPr>
-          <w:rFonts w:ascii="Courier New" w:hAnsi="Courier New" w:cs="Courier New"/>
-          <w:color w:val="538135" w:themeColor="accent6" w:themeShade="BF"/>
-          <w:sz w:val="26"/>
-          <w:szCs w:val="26"/>
-        </w:rPr>
-        <w:t>,</w:t>
+        <w:t>z</w:t>
       </w:r>
       <w:r>
         <w:rPr>
@@ -1829,8 +1822,6 @@
         </w:rPr>
         <w:t>&lt;/segítség&gt;</w:t>
       </w:r>
-      <w:bookmarkStart w:id="0" w:name="_GoBack"/>
-      <w:bookmarkEnd w:id="0"/>
       <w:r>
         <w:br w:type="page"/>
       </w:r>
@@ -1967,8 +1958,19 @@
           <w:sz w:val="26"/>
           <w:szCs w:val="26"/>
         </w:rPr>
-        <w:t>a vizsgálandó Map</w:t>
-      </w:r>
+        <w:t xml:space="preserve">a vizsgálandó </w:t>
+      </w:r>
+      <w:proofErr w:type="spellStart"/>
+      <w:r>
+        <w:rPr>
+          <w:rFonts w:ascii="Courier New" w:hAnsi="Courier New" w:cs="Courier New"/>
+          <w:color w:val="538135" w:themeColor="accent6" w:themeShade="BF"/>
+          <w:sz w:val="26"/>
+          <w:szCs w:val="26"/>
+        </w:rPr>
+        <w:t>leképezés</w:t>
+      </w:r>
+      <w:proofErr w:type="spellEnd"/>
     </w:p>
     <w:p>
       <w:pPr>
@@ -2147,23 +2149,16 @@
           <w:sz w:val="26"/>
           <w:szCs w:val="26"/>
         </w:rPr>
-        <w:t xml:space="preserve"> buknak meg. Sajnos, bár Magdi néni Javában olvasta be az adatokat, az osztály fogalmát csak a 3.A kapcsán ismeri (ne legyünk olyanok, mint Magdi néni) (ez még nem teszi Magdi nénit rossz tanárnénivé!), ezért különböző </w:t>
-      </w:r>
-      <w:proofErr w:type="gramStart"/>
-      <w:r>
-        <w:rPr>
-          <w:sz w:val="26"/>
-          <w:szCs w:val="26"/>
-        </w:rPr>
-        <w:t>kollekciók</w:t>
-      </w:r>
-      <w:proofErr w:type="gramEnd"/>
-      <w:r>
-        <w:rPr>
-          <w:sz w:val="26"/>
-          <w:szCs w:val="26"/>
-        </w:rPr>
-        <w:t xml:space="preserve"> segítségével tárolta el a tanulók év végi jegyeit. </w:t>
+        <w:t xml:space="preserve"> buknak meg. Sajnos, bár Magdi néni Javában olvasta be az adatokat, az osztály fogalmát csak a 3.A kapcsán</w:t>
+      </w:r>
+      <w:bookmarkStart w:id="0" w:name="_GoBack"/>
+      <w:bookmarkEnd w:id="0"/>
+      <w:r>
+        <w:rPr>
+          <w:sz w:val="26"/>
+          <w:szCs w:val="26"/>
+        </w:rPr>
+        <w:t xml:space="preserve"> ismeri, ezért különböző kollekciók segítségével tárolta el a tanulók év végi jegyeit. </w:t>
       </w:r>
       <w:r>
         <w:rPr>
@@ -4773,7 +4768,7 @@
           <w:rPr>
             <w:noProof/>
           </w:rPr>
-          <w:t>4</w:t>
+          <w:t>7</w:t>
         </w:r>
         <w:r>
           <w:fldChar w:fldCharType="end"/>

</xml_diff>